<commit_message>
Nueva medida de seguridad en el restablecimiento de la contraseña
</commit_message>
<xml_diff>
--- a/doc/MCGA/Carpeta TP BuyMotors.docx
+++ b/doc/MCGA/Carpeta TP BuyMotors.docx
@@ -998,6 +998,7 @@
           <w:docPartUnique/>
         </w:docPartObj>
       </w:sdtPr>
+      <w:sdtEndPr/>
       <w:sdtContent>
         <w:p>
           <w:pPr>
@@ -11051,10 +11052,7 @@
     <w:p>
       <w:r>
         <w:tab/>
-        <w:t xml:space="preserve">Si un usuario no recordase su contraseña al intentar loguearse al sistema, tendrá la opción de restablecerla mediante un enlace que se muestra en la misma pantalla de login. Al hacerle clic, se envía un email al usuario el cual contendrá un link. </w:t>
-      </w:r>
-      <w:r>
-        <w:t xml:space="preserve">Al ingresar a ese link, el sistema mostrará los campos para introducir su nueva contraseña y, luego de completar esos datos, el usuario quedará </w:t>
+        <w:t xml:space="preserve">Si un usuario no recordase su contraseña al intentar loguearse al sistema, tendrá la opción de restablecerla mediante un enlace que se muestra en la misma pantalla de login. Al hacerle clic, se envía un email al usuario el cual contendrá un link. Al ingresar a ese link, el sistema mostrará los campos para introducir su nueva contraseña y, luego de completar esos datos, el usuario quedará </w:t>
       </w:r>
       <w:r>
         <w:t>listo</w:t>
@@ -11068,6 +11066,9 @@
         <w:tab/>
         <w:t>Para evitar que un usuario malicioso intente restablecer la contraseña de otro usuario, al momento de solicitar el restablecimiento de la contraseña se generará un token alfanumérico aleatorio que quedará guardado en el sistema asociado a ese usuario. Este token estará incluido como parámetro en el link que recibirá el usuario por mail, y se validará cuando se acceda a ese link.</w:t>
       </w:r>
+      <w:r>
+        <w:t xml:space="preserve"> Además, para evitar un ataque por fuerza bruta, al ingresar a esta página de restablecimiento de contraseña, si el token enviado no coincide con el almacenado, se invalidará el token generado previamente y el usuario deberá solicitar un nuevo link de restablecimiento si quiere restablecer su contraseña.</w:t>
+      </w:r>
     </w:p>
     <w:p/>
     <w:p>
@@ -11133,13 +11134,13 @@
         <w:pStyle w:val="Ttulo3"/>
       </w:pPr>
       <w:r>
+        <w:lastRenderedPageBreak/>
         <w:t>Capas del sistema</w:t>
       </w:r>
     </w:p>
     <w:p/>
     <w:p>
       <w:r>
-        <w:lastRenderedPageBreak/>
         <w:tab/>
         <w:t>El sistema se encuentra dividido internamente en 5 capas, las cuales se detallan a continuación:</w:t>
       </w:r>
@@ -11295,6 +11296,7 @@
         <w:rPr>
           <w:noProof/>
         </w:rPr>
+        <w:lastRenderedPageBreak/>
         <w:drawing>
           <wp:inline distT="0" distB="0" distL="0" distR="0" wp14:anchorId="645F9CC1" wp14:editId="430D7D57">
             <wp:extent cx="4382112" cy="3048425"/>
@@ -11334,7 +11336,6 @@
     </w:p>
     <w:p>
       <w:r>
-        <w:lastRenderedPageBreak/>
         <w:tab/>
         <w:t>En primer lugar, se puede observar que al texto recibido para encriptar (la contraseña) se le concatena un texto fijo que se generó aleatoriamente, que está guardado en la variable “_salt”. El objetivo de esto es aumentar la seguridad, evitando que un posible atacante que haya adivinado el algoritmo utilizado, y pueda obtener el mismo resultado que esta función; de esta manera, no podrá hacerlo a menos que sepa el valor exacto de la variable _salt, la cual es secreta.</w:t>
       </w:r>
@@ -11375,6 +11376,10 @@
     </w:p>
     <w:p>
       <w:r>
+        <w:rPr>
+          <w:noProof/>
+        </w:rPr>
+        <w:lastRenderedPageBreak/>
         <w:drawing>
           <wp:inline distT="0" distB="0" distL="0" distR="0" wp14:anchorId="7748527B" wp14:editId="7E04308E">
             <wp:extent cx="5400040" cy="1698625"/>
@@ -11440,11 +11445,7 @@
     <w:p>
       <w:r>
         <w:tab/>
-        <w:t xml:space="preserve">Para ello, las tablas mencionadas contienen una columna adicional llamada DVH, la cual contiene una cadena de caracteres alfanuméricos calculada a partir de cierto algoritmo aplicado a los datos de las demás columnas de ese registro, de manera tal que una modificación en los </w:t>
-      </w:r>
-      <w:r>
-        <w:lastRenderedPageBreak/>
-        <w:t>datos de esas columnas cambiará por completo la cadena calculada en DVH. Además, el sistema cuenta con otra tabla llamada DigitoVerificador que representa el dígito verificador vertical, es decir, el cálculo de una nueva cadena alfanumérica a partir de todos los DVH de una tabla. Así, al agregar o quitar un registro a esas tablas, el dígito verificador vertical calculado cambiará, poniendo en evidencia que la base de datos fue manipulada externamente.</w:t>
+        <w:t>Para ello, las tablas mencionadas contienen una columna adicional llamada DVH, la cual contiene una cadena de caracteres alfanuméricos calculada a partir de cierto algoritmo aplicado a los datos de las demás columnas de ese registro, de manera tal que una modificación en los datos de esas columnas cambiará por completo la cadena calculada en DVH. Además, el sistema cuenta con otra tabla llamada DigitoVerificador que representa el dígito verificador vertical, es decir, el cálculo de una nueva cadena alfanumérica a partir de todos los DVH de una tabla. Así, al agregar o quitar un registro a esas tablas, el dígito verificador vertical calculado cambiará, poniendo en evidencia que la base de datos fue manipulada externamente.</w:t>
       </w:r>
     </w:p>
     <w:sectPr>
@@ -11908,6 +11909,7 @@
         <w:docPartUnique/>
       </w:docPartObj>
     </w:sdtPr>
+    <w:sdtEndPr/>
     <w:sdtContent>
       <w:p>
         <w:pPr>

</xml_diff>